<commit_message>
fix wrong value 🔥
</commit_message>
<xml_diff>
--- a/subjects/Winter/KOMPMRE/vjezba/prvi ciklus/ZI_zadaci_za_vjezbu[1].docx
+++ b/subjects/Winter/KOMPMRE/vjezba/prvi ciklus/ZI_zadaci_za_vjezbu[1].docx
@@ -13158,7 +13158,7 @@
         <w:rPr>
           <w:lang w:val="hr-HR"/>
         </w:rPr>
-        <w:t>Sada možemo izračunati koeficijent klasteriranja za čvor 3: C = 2*2 / 3 = 4/3 ≈ 1.33</w:t>
+        <w:t>Sada možemo izračunati koeficijent klasteriranja za čvor 3: C = 2 / 3 = 2/3 ≈ 0.67</w:t>
       </w:r>
     </w:p>
     <w:p>
@@ -13182,7 +13182,7 @@
         <w:rPr>
           <w:lang w:val="hr-HR"/>
         </w:rPr>
-        <w:t>Dakle, koeficijent klasteriranja za čvor 3 je otprilike 1.33.</w:t>
+        <w:t>Dakle, koeficijent klasteriranja za čvor 3 je otprilike 0.67.</w:t>
       </w:r>
     </w:p>
     <w:p>

</xml_diff>